<commit_message>
Geo Survey modified description
</commit_message>
<xml_diff>
--- a/openm4s_detailed_software_requirement_mcs_v1.1.docx
+++ b/openm4s_detailed_software_requirement_mcs_v1.1.docx
@@ -11,7 +11,6 @@
           <w:docPartUnique/>
         </w:docPartObj>
       </w:sdtPr>
-      <w:sdtEndPr/>
       <w:sdtContent>
         <w:p>
           <w:r>
@@ -92,7 +91,6 @@
                                   <w:dataBinding w:prefixMappings="xmlns:ns0='http://purl.org/dc/elements/1.1/' xmlns:ns1='http://schemas.openxmlformats.org/package/2006/metadata/core-properties' " w:xpath="/ns1:coreProperties[1]/ns0:subject[1]" w:storeItemID="{6C3C8BC8-F283-45AE-878A-BAB7291924A1}"/>
                                   <w:text/>
                                 </w:sdtPr>
-                                <w:sdtEndPr/>
                                 <w:sdtContent>
                                   <w:p>
                                     <w:pPr>
@@ -131,7 +129,6 @@
                                   <w:dataBinding w:prefixMappings="xmlns:ns0='http://purl.org/dc/elements/1.1/' xmlns:ns1='http://schemas.openxmlformats.org/package/2006/metadata/core-properties' " w:xpath="/ns1:coreProperties[1]/ns0:creator[1]" w:storeItemID="{6C3C8BC8-F283-45AE-878A-BAB7291924A1}"/>
                                   <w:text/>
                                 </w:sdtPr>
-                                <w:sdtEndPr/>
                                 <w:sdtContent>
                                   <w:p>
                                     <w:pPr>
@@ -199,7 +196,6 @@
                             <w:dataBinding w:prefixMappings="xmlns:ns0='http://purl.org/dc/elements/1.1/' xmlns:ns1='http://schemas.openxmlformats.org/package/2006/metadata/core-properties' " w:xpath="/ns1:coreProperties[1]/ns0:subject[1]" w:storeItemID="{6C3C8BC8-F283-45AE-878A-BAB7291924A1}"/>
                             <w:text/>
                           </w:sdtPr>
-                          <w:sdtEndPr/>
                           <w:sdtContent>
                             <w:p>
                               <w:pPr>
@@ -238,7 +234,6 @@
                             <w:dataBinding w:prefixMappings="xmlns:ns0='http://purl.org/dc/elements/1.1/' xmlns:ns1='http://schemas.openxmlformats.org/package/2006/metadata/core-properties' " w:xpath="/ns1:coreProperties[1]/ns0:creator[1]" w:storeItemID="{6C3C8BC8-F283-45AE-878A-BAB7291924A1}"/>
                             <w:text/>
                           </w:sdtPr>
-                          <w:sdtEndPr/>
                           <w:sdtContent>
                             <w:p>
                               <w:pPr>
@@ -516,7 +511,6 @@
                                       <w:dataBinding w:prefixMappings="xmlns:ns0='http://purl.org/dc/elements/1.1/' xmlns:ns1='http://schemas.openxmlformats.org/package/2006/metadata/core-properties' " w:xpath="/ns1:coreProperties[1]/ns0:title[1]" w:storeItemID="{6C3C8BC8-F283-45AE-878A-BAB7291924A1}"/>
                                       <w:text/>
                                     </w:sdtPr>
-                                    <w:sdtEndPr/>
                                     <w:sdtContent>
                                       <w:r>
                                         <w:rPr>
@@ -687,7 +681,6 @@
                                 <w:dataBinding w:prefixMappings="xmlns:ns0='http://purl.org/dc/elements/1.1/' xmlns:ns1='http://schemas.openxmlformats.org/package/2006/metadata/core-properties' " w:xpath="/ns1:coreProperties[1]/ns0:title[1]" w:storeItemID="{6C3C8BC8-F283-45AE-878A-BAB7291924A1}"/>
                                 <w:text/>
                               </w:sdtPr>
-                              <w:sdtEndPr/>
                               <w:sdtContent>
                                 <w:r>
                                   <w:rPr>
@@ -799,7 +792,6 @@
                                     <w:calendar w:val="gregorian"/>
                                   </w:date>
                                 </w:sdtPr>
-                                <w:sdtEndPr/>
                                 <w:sdtContent>
                                   <w:p>
                                     <w:pPr>
@@ -867,7 +859,6 @@
                               <w:calendar w:val="gregorian"/>
                             </w:date>
                           </w:sdtPr>
-                          <w:sdtEndPr/>
                           <w:sdtContent>
                             <w:p>
                               <w:pPr>
@@ -973,110 +964,63 @@
           <w:r>
             <w:fldChar w:fldCharType="separate"/>
           </w:r>
-          <w:bookmarkStart w:id="1" w:name="_GoBack"/>
-          <w:bookmarkEnd w:id="1"/>
-          <w:r>
-            <w:rPr>
-              <w:rStyle w:val="Hyperlink"/>
-              <w:noProof/>
-            </w:rPr>
-            <w:fldChar w:fldCharType="begin"/>
-          </w:r>
-          <w:r>
-            <w:rPr>
-              <w:rStyle w:val="Hyperlink"/>
-              <w:noProof/>
-            </w:rPr>
-            <w:instrText xml:space="preserve"> </w:instrText>
-          </w:r>
-          <w:r>
-            <w:rPr>
-              <w:noProof/>
-            </w:rPr>
-            <w:instrText>HYPERLINK \l "_Toc390164541"</w:instrText>
-          </w:r>
-          <w:r>
-            <w:rPr>
-              <w:rStyle w:val="Hyperlink"/>
-              <w:noProof/>
-            </w:rPr>
-            <w:instrText xml:space="preserve"> </w:instrText>
-          </w:r>
-          <w:r>
-            <w:rPr>
-              <w:rStyle w:val="Hyperlink"/>
-              <w:noProof/>
-            </w:rPr>
-          </w:r>
-          <w:r>
-            <w:rPr>
-              <w:rStyle w:val="Hyperlink"/>
-              <w:noProof/>
-            </w:rPr>
-            <w:fldChar w:fldCharType="separate"/>
-          </w:r>
-          <w:r>
-            <w:rPr>
-              <w:rStyle w:val="Hyperlink"/>
-              <w:noProof/>
-            </w:rPr>
-            <w:t>List of Tables</w:t>
-          </w:r>
-          <w:r>
-            <w:rPr>
-              <w:noProof/>
-              <w:webHidden/>
-            </w:rPr>
-            <w:tab/>
-          </w:r>
-          <w:r>
-            <w:rPr>
-              <w:noProof/>
-              <w:webHidden/>
-            </w:rPr>
-            <w:fldChar w:fldCharType="begin"/>
-          </w:r>
-          <w:r>
-            <w:rPr>
-              <w:noProof/>
-              <w:webHidden/>
-            </w:rPr>
-            <w:instrText xml:space="preserve"> PAGEREF _Toc390164541 \h </w:instrText>
-          </w:r>
-          <w:r>
-            <w:rPr>
-              <w:noProof/>
-              <w:webHidden/>
-            </w:rPr>
-          </w:r>
-          <w:r>
-            <w:rPr>
-              <w:noProof/>
-              <w:webHidden/>
-            </w:rPr>
-            <w:fldChar w:fldCharType="separate"/>
-          </w:r>
-          <w:r>
-            <w:rPr>
-              <w:noProof/>
-              <w:webHidden/>
-            </w:rPr>
-            <w:t>6</w:t>
-          </w:r>
-          <w:r>
-            <w:rPr>
-              <w:noProof/>
-              <w:webHidden/>
-            </w:rPr>
-            <w:fldChar w:fldCharType="end"/>
-          </w:r>
-          <w:r>
-            <w:rPr>
-              <w:rStyle w:val="Hyperlink"/>
-              <w:noProof/>
-            </w:rPr>
-            <w:fldChar w:fldCharType="end"/>
-          </w:r>
+          <w:hyperlink w:anchor="_Toc390164541" w:history="1">
+            <w:r>
+              <w:rPr>
+                <w:rStyle w:val="Hyperlink"/>
+                <w:noProof/>
+              </w:rPr>
+              <w:t>List of Tables</w:t>
+            </w:r>
+            <w:r>
+              <w:rPr>
+                <w:noProof/>
+                <w:webHidden/>
+              </w:rPr>
+              <w:tab/>
+            </w:r>
+            <w:r>
+              <w:rPr>
+                <w:noProof/>
+                <w:webHidden/>
+              </w:rPr>
+              <w:fldChar w:fldCharType="begin"/>
+            </w:r>
+            <w:r>
+              <w:rPr>
+                <w:noProof/>
+                <w:webHidden/>
+              </w:rPr>
+              <w:instrText xml:space="preserve"> PAGEREF _Toc390164541 \h </w:instrText>
+            </w:r>
+            <w:r>
+              <w:rPr>
+                <w:noProof/>
+                <w:webHidden/>
+              </w:rPr>
+            </w:r>
+            <w:r>
+              <w:rPr>
+                <w:noProof/>
+                <w:webHidden/>
+              </w:rPr>
+              <w:fldChar w:fldCharType="separate"/>
+            </w:r>
+            <w:r>
+              <w:rPr>
+                <w:noProof/>
+                <w:webHidden/>
+              </w:rPr>
+              <w:t>6</w:t>
+            </w:r>
+            <w:r>
+              <w:rPr>
+                <w:noProof/>
+                <w:webHidden/>
+              </w:rPr>
+              <w:fldChar w:fldCharType="end"/>
+            </w:r>
+          </w:hyperlink>
         </w:p>
         <w:p>
           <w:pPr>
@@ -7762,7 +7706,7 @@
           <w:szCs w:val="36"/>
         </w:rPr>
       </w:pPr>
-      <w:bookmarkStart w:id="2" w:name="_Toc387419139"/>
+      <w:bookmarkStart w:id="1" w:name="_Toc387419139"/>
       <w:r>
         <w:lastRenderedPageBreak/>
         <w:br w:type="page"/>
@@ -7772,12 +7716,12 @@
       <w:pPr>
         <w:pStyle w:val="Heading1"/>
       </w:pPr>
-      <w:bookmarkStart w:id="3" w:name="_Toc390164541"/>
+      <w:bookmarkStart w:id="2" w:name="_Toc390164541"/>
       <w:r>
         <w:lastRenderedPageBreak/>
         <w:t>List of Tables</w:t>
       </w:r>
-      <w:bookmarkEnd w:id="3"/>
+      <w:bookmarkEnd w:id="2"/>
     </w:p>
     <w:p>
       <w:pPr>
@@ -9372,14 +9316,14 @@
       <w:pPr>
         <w:pStyle w:val="Heading1"/>
       </w:pPr>
-      <w:bookmarkStart w:id="4" w:name="_Toc390164542"/>
+      <w:bookmarkStart w:id="3" w:name="_Toc390164542"/>
       <w:r>
         <w:lastRenderedPageBreak/>
         <w:t>Introduction</w:t>
       </w:r>
       <w:bookmarkEnd w:id="0"/>
-      <w:bookmarkEnd w:id="2"/>
-      <w:bookmarkEnd w:id="4"/>
+      <w:bookmarkEnd w:id="1"/>
+      <w:bookmarkEnd w:id="3"/>
     </w:p>
     <w:p>
       <w:pPr>
@@ -9389,18 +9333,18 @@
           <w:numId w:val="5"/>
         </w:numPr>
       </w:pPr>
-      <w:bookmarkStart w:id="5" w:name="_Toc387419011"/>
-      <w:bookmarkStart w:id="6" w:name="_Toc387419140"/>
-      <w:bookmarkStart w:id="7" w:name="_Toc390164543"/>
+      <w:bookmarkStart w:id="4" w:name="_Toc387419011"/>
+      <w:bookmarkStart w:id="5" w:name="_Toc387419140"/>
+      <w:bookmarkStart w:id="6" w:name="_Toc390164543"/>
       <w:r>
         <w:t>P</w:t>
       </w:r>
       <w:r>
         <w:t>urpose</w:t>
       </w:r>
+      <w:bookmarkEnd w:id="4"/>
       <w:bookmarkEnd w:id="5"/>
       <w:bookmarkEnd w:id="6"/>
-      <w:bookmarkEnd w:id="7"/>
     </w:p>
     <w:p>
       <w:pPr>
@@ -9492,15 +9436,15 @@
           <w:numId w:val="5"/>
         </w:numPr>
       </w:pPr>
-      <w:bookmarkStart w:id="8" w:name="_Toc387419012"/>
-      <w:bookmarkStart w:id="9" w:name="_Toc387419141"/>
-      <w:bookmarkStart w:id="10" w:name="_Toc390164544"/>
+      <w:bookmarkStart w:id="7" w:name="_Toc387419012"/>
+      <w:bookmarkStart w:id="8" w:name="_Toc387419141"/>
+      <w:bookmarkStart w:id="9" w:name="_Toc390164544"/>
       <w:r>
         <w:t>Scope of Project</w:t>
       </w:r>
+      <w:bookmarkEnd w:id="7"/>
       <w:bookmarkEnd w:id="8"/>
       <w:bookmarkEnd w:id="9"/>
-      <w:bookmarkEnd w:id="10"/>
     </w:p>
     <w:p>
       <w:pPr>
@@ -9713,15 +9657,15 @@
           <w:numId w:val="5"/>
         </w:numPr>
       </w:pPr>
-      <w:bookmarkStart w:id="11" w:name="_Toc387419013"/>
-      <w:bookmarkStart w:id="12" w:name="_Toc387419142"/>
-      <w:bookmarkStart w:id="13" w:name="_Toc390164545"/>
+      <w:bookmarkStart w:id="10" w:name="_Toc387419013"/>
+      <w:bookmarkStart w:id="11" w:name="_Toc387419142"/>
+      <w:bookmarkStart w:id="12" w:name="_Toc390164545"/>
       <w:r>
         <w:t>Glossary</w:t>
       </w:r>
+      <w:bookmarkEnd w:id="10"/>
       <w:bookmarkEnd w:id="11"/>
       <w:bookmarkEnd w:id="12"/>
-      <w:bookmarkEnd w:id="13"/>
     </w:p>
     <w:p>
       <w:pPr>
@@ -9730,7 +9674,7 @@
         <w:spacing w:after="0"/>
         <w:jc w:val="center"/>
       </w:pPr>
-      <w:bookmarkStart w:id="14" w:name="_Toc390164500"/>
+      <w:bookmarkStart w:id="13" w:name="_Toc390164500"/>
       <w:r>
         <w:t xml:space="preserve">Table </w:t>
       </w:r>
@@ -9758,7 +9702,7 @@
         </w:rPr>
         <w:t>: Glossary</w:t>
       </w:r>
-      <w:bookmarkEnd w:id="14"/>
+      <w:bookmarkEnd w:id="13"/>
     </w:p>
     <w:tbl>
       <w:tblPr>
@@ -10202,15 +10146,15 @@
           <w:numId w:val="5"/>
         </w:numPr>
       </w:pPr>
-      <w:bookmarkStart w:id="15" w:name="_Toc387419014"/>
-      <w:bookmarkStart w:id="16" w:name="_Toc387419143"/>
-      <w:bookmarkStart w:id="17" w:name="_Toc390164546"/>
+      <w:bookmarkStart w:id="14" w:name="_Toc387419014"/>
+      <w:bookmarkStart w:id="15" w:name="_Toc387419143"/>
+      <w:bookmarkStart w:id="16" w:name="_Toc390164546"/>
       <w:r>
         <w:t>Overview</w:t>
       </w:r>
+      <w:bookmarkEnd w:id="14"/>
       <w:bookmarkEnd w:id="15"/>
       <w:bookmarkEnd w:id="16"/>
-      <w:bookmarkEnd w:id="17"/>
     </w:p>
     <w:p>
       <w:pPr>
@@ -10240,8 +10184,8 @@
           <w:szCs w:val="36"/>
         </w:rPr>
       </w:pPr>
-      <w:bookmarkStart w:id="18" w:name="_Toc387419015"/>
-      <w:bookmarkStart w:id="19" w:name="_Toc387419144"/>
+      <w:bookmarkStart w:id="17" w:name="_Toc387419015"/>
+      <w:bookmarkStart w:id="18" w:name="_Toc387419144"/>
       <w:r>
         <w:br w:type="page"/>
       </w:r>
@@ -10264,14 +10208,14 @@
       <w:pPr>
         <w:pStyle w:val="Heading1"/>
       </w:pPr>
-      <w:bookmarkStart w:id="20" w:name="_Toc390164547"/>
+      <w:bookmarkStart w:id="19" w:name="_Toc390164547"/>
       <w:r>
         <w:lastRenderedPageBreak/>
         <w:t>General Description</w:t>
       </w:r>
+      <w:bookmarkEnd w:id="17"/>
       <w:bookmarkEnd w:id="18"/>
       <w:bookmarkEnd w:id="19"/>
-      <w:bookmarkEnd w:id="20"/>
     </w:p>
     <w:p>
       <w:pPr>
@@ -10293,44 +10237,45 @@
           <w:szCs w:val="26"/>
         </w:rPr>
       </w:pPr>
-      <w:bookmarkStart w:id="21" w:name="_Toc387401820"/>
-      <w:bookmarkStart w:id="22" w:name="_Toc387411892"/>
-      <w:bookmarkStart w:id="23" w:name="_Toc387415518"/>
-      <w:bookmarkStart w:id="24" w:name="_Toc387415572"/>
-      <w:bookmarkStart w:id="25" w:name="_Toc387415598"/>
-      <w:bookmarkStart w:id="26" w:name="_Toc387415630"/>
-      <w:bookmarkStart w:id="27" w:name="_Toc387416089"/>
-      <w:bookmarkStart w:id="28" w:name="_Toc387416132"/>
-      <w:bookmarkStart w:id="29" w:name="_Toc387418987"/>
-      <w:bookmarkStart w:id="30" w:name="_Toc387419016"/>
-      <w:bookmarkStart w:id="31" w:name="_Toc387419145"/>
-      <w:bookmarkStart w:id="32" w:name="_Toc387419282"/>
-      <w:bookmarkStart w:id="33" w:name="_Toc387419317"/>
-      <w:bookmarkStart w:id="34" w:name="_Toc387419349"/>
-      <w:bookmarkStart w:id="35" w:name="_Toc387419366"/>
-      <w:bookmarkStart w:id="36" w:name="_Toc387419465"/>
-      <w:bookmarkStart w:id="37" w:name="_Toc387429643"/>
-      <w:bookmarkStart w:id="38" w:name="_Toc387429675"/>
-      <w:bookmarkStart w:id="39" w:name="_Toc387429738"/>
-      <w:bookmarkStart w:id="40" w:name="_Toc387429833"/>
-      <w:bookmarkStart w:id="41" w:name="_Toc387430323"/>
-      <w:bookmarkStart w:id="42" w:name="_Toc387430396"/>
-      <w:bookmarkStart w:id="43" w:name="_Toc387431142"/>
-      <w:bookmarkStart w:id="44" w:name="_Toc387435493"/>
-      <w:bookmarkStart w:id="45" w:name="_Toc387435563"/>
-      <w:bookmarkStart w:id="46" w:name="_Toc387435617"/>
-      <w:bookmarkStart w:id="47" w:name="_Toc387435705"/>
-      <w:bookmarkStart w:id="48" w:name="_Toc387741744"/>
-      <w:bookmarkStart w:id="49" w:name="_Toc387741798"/>
-      <w:bookmarkStart w:id="50" w:name="_Toc387743150"/>
-      <w:bookmarkStart w:id="51" w:name="_Toc387833223"/>
-      <w:bookmarkStart w:id="52" w:name="_Toc387925012"/>
-      <w:bookmarkStart w:id="53" w:name="_Toc387925068"/>
-      <w:bookmarkStart w:id="54" w:name="_Toc387925991"/>
-      <w:bookmarkStart w:id="55" w:name="_Toc388208912"/>
-      <w:bookmarkStart w:id="56" w:name="_Toc388209014"/>
-      <w:bookmarkStart w:id="57" w:name="_Toc390164376"/>
-      <w:bookmarkStart w:id="58" w:name="_Toc390164548"/>
+      <w:bookmarkStart w:id="20" w:name="_Toc387401820"/>
+      <w:bookmarkStart w:id="21" w:name="_Toc387411892"/>
+      <w:bookmarkStart w:id="22" w:name="_Toc387415518"/>
+      <w:bookmarkStart w:id="23" w:name="_Toc387415572"/>
+      <w:bookmarkStart w:id="24" w:name="_Toc387415598"/>
+      <w:bookmarkStart w:id="25" w:name="_Toc387415630"/>
+      <w:bookmarkStart w:id="26" w:name="_Toc387416089"/>
+      <w:bookmarkStart w:id="27" w:name="_Toc387416132"/>
+      <w:bookmarkStart w:id="28" w:name="_Toc387418987"/>
+      <w:bookmarkStart w:id="29" w:name="_Toc387419016"/>
+      <w:bookmarkStart w:id="30" w:name="_Toc387419145"/>
+      <w:bookmarkStart w:id="31" w:name="_Toc387419282"/>
+      <w:bookmarkStart w:id="32" w:name="_Toc387419317"/>
+      <w:bookmarkStart w:id="33" w:name="_Toc387419349"/>
+      <w:bookmarkStart w:id="34" w:name="_Toc387419366"/>
+      <w:bookmarkStart w:id="35" w:name="_Toc387419465"/>
+      <w:bookmarkStart w:id="36" w:name="_Toc387429643"/>
+      <w:bookmarkStart w:id="37" w:name="_Toc387429675"/>
+      <w:bookmarkStart w:id="38" w:name="_Toc387429738"/>
+      <w:bookmarkStart w:id="39" w:name="_Toc387429833"/>
+      <w:bookmarkStart w:id="40" w:name="_Toc387430323"/>
+      <w:bookmarkStart w:id="41" w:name="_Toc387430396"/>
+      <w:bookmarkStart w:id="42" w:name="_Toc387431142"/>
+      <w:bookmarkStart w:id="43" w:name="_Toc387435493"/>
+      <w:bookmarkStart w:id="44" w:name="_Toc387435563"/>
+      <w:bookmarkStart w:id="45" w:name="_Toc387435617"/>
+      <w:bookmarkStart w:id="46" w:name="_Toc387435705"/>
+      <w:bookmarkStart w:id="47" w:name="_Toc387741744"/>
+      <w:bookmarkStart w:id="48" w:name="_Toc387741798"/>
+      <w:bookmarkStart w:id="49" w:name="_Toc387743150"/>
+      <w:bookmarkStart w:id="50" w:name="_Toc387833223"/>
+      <w:bookmarkStart w:id="51" w:name="_Toc387925012"/>
+      <w:bookmarkStart w:id="52" w:name="_Toc387925068"/>
+      <w:bookmarkStart w:id="53" w:name="_Toc387925991"/>
+      <w:bookmarkStart w:id="54" w:name="_Toc388208912"/>
+      <w:bookmarkStart w:id="55" w:name="_Toc388209014"/>
+      <w:bookmarkStart w:id="56" w:name="_Toc390164376"/>
+      <w:bookmarkStart w:id="57" w:name="_Toc390164548"/>
+      <w:bookmarkEnd w:id="20"/>
       <w:bookmarkEnd w:id="21"/>
       <w:bookmarkEnd w:id="22"/>
       <w:bookmarkEnd w:id="23"/>
@@ -10368,7 +10313,6 @@
       <w:bookmarkEnd w:id="55"/>
       <w:bookmarkEnd w:id="56"/>
       <w:bookmarkEnd w:id="57"/>
-      <w:bookmarkEnd w:id="58"/>
     </w:p>
     <w:p>
       <w:pPr>
@@ -10390,44 +10334,45 @@
           <w:szCs w:val="26"/>
         </w:rPr>
       </w:pPr>
-      <w:bookmarkStart w:id="59" w:name="_Toc387401821"/>
-      <w:bookmarkStart w:id="60" w:name="_Toc387411893"/>
-      <w:bookmarkStart w:id="61" w:name="_Toc387415519"/>
-      <w:bookmarkStart w:id="62" w:name="_Toc387415573"/>
-      <w:bookmarkStart w:id="63" w:name="_Toc387415599"/>
-      <w:bookmarkStart w:id="64" w:name="_Toc387415631"/>
-      <w:bookmarkStart w:id="65" w:name="_Toc387416090"/>
-      <w:bookmarkStart w:id="66" w:name="_Toc387416133"/>
-      <w:bookmarkStart w:id="67" w:name="_Toc387418988"/>
-      <w:bookmarkStart w:id="68" w:name="_Toc387419017"/>
-      <w:bookmarkStart w:id="69" w:name="_Toc387419146"/>
-      <w:bookmarkStart w:id="70" w:name="_Toc387419283"/>
-      <w:bookmarkStart w:id="71" w:name="_Toc387419318"/>
-      <w:bookmarkStart w:id="72" w:name="_Toc387419350"/>
-      <w:bookmarkStart w:id="73" w:name="_Toc387419367"/>
-      <w:bookmarkStart w:id="74" w:name="_Toc387419466"/>
-      <w:bookmarkStart w:id="75" w:name="_Toc387429644"/>
-      <w:bookmarkStart w:id="76" w:name="_Toc387429676"/>
-      <w:bookmarkStart w:id="77" w:name="_Toc387429739"/>
-      <w:bookmarkStart w:id="78" w:name="_Toc387429834"/>
-      <w:bookmarkStart w:id="79" w:name="_Toc387430324"/>
-      <w:bookmarkStart w:id="80" w:name="_Toc387430397"/>
-      <w:bookmarkStart w:id="81" w:name="_Toc387431143"/>
-      <w:bookmarkStart w:id="82" w:name="_Toc387435494"/>
-      <w:bookmarkStart w:id="83" w:name="_Toc387435564"/>
-      <w:bookmarkStart w:id="84" w:name="_Toc387435618"/>
-      <w:bookmarkStart w:id="85" w:name="_Toc387435706"/>
-      <w:bookmarkStart w:id="86" w:name="_Toc387741745"/>
-      <w:bookmarkStart w:id="87" w:name="_Toc387741799"/>
-      <w:bookmarkStart w:id="88" w:name="_Toc387743151"/>
-      <w:bookmarkStart w:id="89" w:name="_Toc387833224"/>
-      <w:bookmarkStart w:id="90" w:name="_Toc387925013"/>
-      <w:bookmarkStart w:id="91" w:name="_Toc387925069"/>
-      <w:bookmarkStart w:id="92" w:name="_Toc387925992"/>
-      <w:bookmarkStart w:id="93" w:name="_Toc388208913"/>
-      <w:bookmarkStart w:id="94" w:name="_Toc388209015"/>
-      <w:bookmarkStart w:id="95" w:name="_Toc390164377"/>
-      <w:bookmarkStart w:id="96" w:name="_Toc390164549"/>
+      <w:bookmarkStart w:id="58" w:name="_Toc387401821"/>
+      <w:bookmarkStart w:id="59" w:name="_Toc387411893"/>
+      <w:bookmarkStart w:id="60" w:name="_Toc387415519"/>
+      <w:bookmarkStart w:id="61" w:name="_Toc387415573"/>
+      <w:bookmarkStart w:id="62" w:name="_Toc387415599"/>
+      <w:bookmarkStart w:id="63" w:name="_Toc387415631"/>
+      <w:bookmarkStart w:id="64" w:name="_Toc387416090"/>
+      <w:bookmarkStart w:id="65" w:name="_Toc387416133"/>
+      <w:bookmarkStart w:id="66" w:name="_Toc387418988"/>
+      <w:bookmarkStart w:id="67" w:name="_Toc387419017"/>
+      <w:bookmarkStart w:id="68" w:name="_Toc387419146"/>
+      <w:bookmarkStart w:id="69" w:name="_Toc387419283"/>
+      <w:bookmarkStart w:id="70" w:name="_Toc387419318"/>
+      <w:bookmarkStart w:id="71" w:name="_Toc387419350"/>
+      <w:bookmarkStart w:id="72" w:name="_Toc387419367"/>
+      <w:bookmarkStart w:id="73" w:name="_Toc387419466"/>
+      <w:bookmarkStart w:id="74" w:name="_Toc387429644"/>
+      <w:bookmarkStart w:id="75" w:name="_Toc387429676"/>
+      <w:bookmarkStart w:id="76" w:name="_Toc387429739"/>
+      <w:bookmarkStart w:id="77" w:name="_Toc387429834"/>
+      <w:bookmarkStart w:id="78" w:name="_Toc387430324"/>
+      <w:bookmarkStart w:id="79" w:name="_Toc387430397"/>
+      <w:bookmarkStart w:id="80" w:name="_Toc387431143"/>
+      <w:bookmarkStart w:id="81" w:name="_Toc387435494"/>
+      <w:bookmarkStart w:id="82" w:name="_Toc387435564"/>
+      <w:bookmarkStart w:id="83" w:name="_Toc387435618"/>
+      <w:bookmarkStart w:id="84" w:name="_Toc387435706"/>
+      <w:bookmarkStart w:id="85" w:name="_Toc387741745"/>
+      <w:bookmarkStart w:id="86" w:name="_Toc387741799"/>
+      <w:bookmarkStart w:id="87" w:name="_Toc387743151"/>
+      <w:bookmarkStart w:id="88" w:name="_Toc387833224"/>
+      <w:bookmarkStart w:id="89" w:name="_Toc387925013"/>
+      <w:bookmarkStart w:id="90" w:name="_Toc387925069"/>
+      <w:bookmarkStart w:id="91" w:name="_Toc387925992"/>
+      <w:bookmarkStart w:id="92" w:name="_Toc388208913"/>
+      <w:bookmarkStart w:id="93" w:name="_Toc388209015"/>
+      <w:bookmarkStart w:id="94" w:name="_Toc390164377"/>
+      <w:bookmarkStart w:id="95" w:name="_Toc390164549"/>
+      <w:bookmarkEnd w:id="58"/>
       <w:bookmarkEnd w:id="59"/>
       <w:bookmarkEnd w:id="60"/>
       <w:bookmarkEnd w:id="61"/>
@@ -10465,7 +10410,6 @@
       <w:bookmarkEnd w:id="93"/>
       <w:bookmarkEnd w:id="94"/>
       <w:bookmarkEnd w:id="95"/>
-      <w:bookmarkEnd w:id="96"/>
     </w:p>
     <w:p>
       <w:pPr>
@@ -10475,15 +10419,15 @@
           <w:numId w:val="13"/>
         </w:numPr>
       </w:pPr>
-      <w:bookmarkStart w:id="97" w:name="_Toc387419018"/>
-      <w:bookmarkStart w:id="98" w:name="_Toc387419147"/>
-      <w:bookmarkStart w:id="99" w:name="_Toc390164550"/>
+      <w:bookmarkStart w:id="96" w:name="_Toc387419018"/>
+      <w:bookmarkStart w:id="97" w:name="_Toc387419147"/>
+      <w:bookmarkStart w:id="98" w:name="_Toc390164550"/>
       <w:r>
         <w:t>Product Perspective</w:t>
       </w:r>
+      <w:bookmarkEnd w:id="96"/>
       <w:bookmarkEnd w:id="97"/>
       <w:bookmarkEnd w:id="98"/>
-      <w:bookmarkEnd w:id="99"/>
     </w:p>
     <w:p>
       <w:pPr>
@@ -10543,15 +10487,15 @@
           <w:numId w:val="13"/>
         </w:numPr>
       </w:pPr>
-      <w:bookmarkStart w:id="100" w:name="_Toc387419019"/>
-      <w:bookmarkStart w:id="101" w:name="_Toc387419148"/>
-      <w:bookmarkStart w:id="102" w:name="_Toc390164551"/>
+      <w:bookmarkStart w:id="99" w:name="_Toc387419019"/>
+      <w:bookmarkStart w:id="100" w:name="_Toc387419148"/>
+      <w:bookmarkStart w:id="101" w:name="_Toc390164551"/>
       <w:r>
         <w:t>Product Functions</w:t>
       </w:r>
+      <w:bookmarkEnd w:id="99"/>
       <w:bookmarkEnd w:id="100"/>
       <w:bookmarkEnd w:id="101"/>
-      <w:bookmarkEnd w:id="102"/>
     </w:p>
     <w:p>
       <w:pPr>
@@ -10601,15 +10545,15 @@
           <w:numId w:val="13"/>
         </w:numPr>
       </w:pPr>
-      <w:bookmarkStart w:id="103" w:name="_Toc387419020"/>
-      <w:bookmarkStart w:id="104" w:name="_Toc387419149"/>
-      <w:bookmarkStart w:id="105" w:name="_Toc390164552"/>
+      <w:bookmarkStart w:id="102" w:name="_Toc387419020"/>
+      <w:bookmarkStart w:id="103" w:name="_Toc387419149"/>
+      <w:bookmarkStart w:id="104" w:name="_Toc390164552"/>
       <w:r>
         <w:t>User Characteristics</w:t>
       </w:r>
+      <w:bookmarkEnd w:id="102"/>
       <w:bookmarkEnd w:id="103"/>
       <w:bookmarkEnd w:id="104"/>
-      <w:bookmarkEnd w:id="105"/>
     </w:p>
     <w:p>
       <w:pPr>
@@ -10685,15 +10629,15 @@
           <w:numId w:val="13"/>
         </w:numPr>
       </w:pPr>
-      <w:bookmarkStart w:id="106" w:name="_Toc387419021"/>
-      <w:bookmarkStart w:id="107" w:name="_Toc387419150"/>
-      <w:bookmarkStart w:id="108" w:name="_Toc390164553"/>
+      <w:bookmarkStart w:id="105" w:name="_Toc387419021"/>
+      <w:bookmarkStart w:id="106" w:name="_Toc387419150"/>
+      <w:bookmarkStart w:id="107" w:name="_Toc390164553"/>
       <w:r>
         <w:t>User Problem Statement</w:t>
       </w:r>
+      <w:bookmarkEnd w:id="105"/>
       <w:bookmarkEnd w:id="106"/>
       <w:bookmarkEnd w:id="107"/>
-      <w:bookmarkEnd w:id="108"/>
     </w:p>
     <w:p>
       <w:pPr>
@@ -10800,15 +10744,15 @@
           <w:numId w:val="13"/>
         </w:numPr>
       </w:pPr>
-      <w:bookmarkStart w:id="109" w:name="_Toc387419022"/>
-      <w:bookmarkStart w:id="110" w:name="_Toc387419151"/>
-      <w:bookmarkStart w:id="111" w:name="_Toc390164554"/>
+      <w:bookmarkStart w:id="108" w:name="_Toc387419022"/>
+      <w:bookmarkStart w:id="109" w:name="_Toc387419151"/>
+      <w:bookmarkStart w:id="110" w:name="_Toc390164554"/>
       <w:r>
         <w:t>User Objective</w:t>
       </w:r>
+      <w:bookmarkEnd w:id="108"/>
       <w:bookmarkEnd w:id="109"/>
       <w:bookmarkEnd w:id="110"/>
-      <w:bookmarkEnd w:id="111"/>
     </w:p>
     <w:p>
       <w:pPr>
@@ -10834,11 +10778,11 @@
           <w:numId w:val="13"/>
         </w:numPr>
       </w:pPr>
-      <w:bookmarkStart w:id="112" w:name="_Toc390164555"/>
+      <w:bookmarkStart w:id="111" w:name="_Toc390164555"/>
       <w:r>
         <w:t>General Constraints</w:t>
       </w:r>
-      <w:bookmarkEnd w:id="112"/>
+      <w:bookmarkEnd w:id="111"/>
     </w:p>
     <w:p>
       <w:pPr>
@@ -10921,16 +10865,16 @@
         <w:keepLines w:val="0"/>
         <w:pageBreakBefore/>
       </w:pPr>
-      <w:bookmarkStart w:id="113" w:name="_Toc387419024"/>
-      <w:bookmarkStart w:id="114" w:name="_Toc387419153"/>
-      <w:bookmarkStart w:id="115" w:name="_Toc390164556"/>
+      <w:bookmarkStart w:id="112" w:name="_Toc387419024"/>
+      <w:bookmarkStart w:id="113" w:name="_Toc387419153"/>
+      <w:bookmarkStart w:id="114" w:name="_Toc390164556"/>
       <w:r>
         <w:lastRenderedPageBreak/>
         <w:t>Workflows</w:t>
       </w:r>
+      <w:bookmarkEnd w:id="112"/>
       <w:bookmarkEnd w:id="113"/>
       <w:bookmarkEnd w:id="114"/>
-      <w:bookmarkEnd w:id="115"/>
     </w:p>
     <w:p>
       <w:pPr>
@@ -10970,36 +10914,37 @@
           <w:szCs w:val="26"/>
         </w:rPr>
       </w:pPr>
-      <w:bookmarkStart w:id="116" w:name="_Toc387418996"/>
-      <w:bookmarkStart w:id="117" w:name="_Toc387419025"/>
-      <w:bookmarkStart w:id="118" w:name="_Toc387419154"/>
-      <w:bookmarkStart w:id="119" w:name="_Toc387419291"/>
-      <w:bookmarkStart w:id="120" w:name="_Toc387419326"/>
-      <w:bookmarkStart w:id="121" w:name="_Toc387419358"/>
-      <w:bookmarkStart w:id="122" w:name="_Toc387419375"/>
-      <w:bookmarkStart w:id="123" w:name="_Toc387419474"/>
-      <w:bookmarkStart w:id="124" w:name="_Toc387429652"/>
-      <w:bookmarkStart w:id="125" w:name="_Toc387429684"/>
-      <w:bookmarkStart w:id="126" w:name="_Toc387429747"/>
-      <w:bookmarkStart w:id="127" w:name="_Toc387429842"/>
-      <w:bookmarkStart w:id="128" w:name="_Toc387430332"/>
-      <w:bookmarkStart w:id="129" w:name="_Toc387430405"/>
-      <w:bookmarkStart w:id="130" w:name="_Toc387431151"/>
-      <w:bookmarkStart w:id="131" w:name="_Toc387435502"/>
-      <w:bookmarkStart w:id="132" w:name="_Toc387435572"/>
-      <w:bookmarkStart w:id="133" w:name="_Toc387435626"/>
-      <w:bookmarkStart w:id="134" w:name="_Toc387435714"/>
-      <w:bookmarkStart w:id="135" w:name="_Toc387741753"/>
-      <w:bookmarkStart w:id="136" w:name="_Toc387741807"/>
-      <w:bookmarkStart w:id="137" w:name="_Toc387743159"/>
-      <w:bookmarkStart w:id="138" w:name="_Toc387833232"/>
-      <w:bookmarkStart w:id="139" w:name="_Toc387925021"/>
-      <w:bookmarkStart w:id="140" w:name="_Toc387925077"/>
-      <w:bookmarkStart w:id="141" w:name="_Toc387926000"/>
-      <w:bookmarkStart w:id="142" w:name="_Toc388208921"/>
-      <w:bookmarkStart w:id="143" w:name="_Toc388209023"/>
-      <w:bookmarkStart w:id="144" w:name="_Toc390164385"/>
-      <w:bookmarkStart w:id="145" w:name="_Toc390164557"/>
+      <w:bookmarkStart w:id="115" w:name="_Toc387418996"/>
+      <w:bookmarkStart w:id="116" w:name="_Toc387419025"/>
+      <w:bookmarkStart w:id="117" w:name="_Toc387419154"/>
+      <w:bookmarkStart w:id="118" w:name="_Toc387419291"/>
+      <w:bookmarkStart w:id="119" w:name="_Toc387419326"/>
+      <w:bookmarkStart w:id="120" w:name="_Toc387419358"/>
+      <w:bookmarkStart w:id="121" w:name="_Toc387419375"/>
+      <w:bookmarkStart w:id="122" w:name="_Toc387419474"/>
+      <w:bookmarkStart w:id="123" w:name="_Toc387429652"/>
+      <w:bookmarkStart w:id="124" w:name="_Toc387429684"/>
+      <w:bookmarkStart w:id="125" w:name="_Toc387429747"/>
+      <w:bookmarkStart w:id="126" w:name="_Toc387429842"/>
+      <w:bookmarkStart w:id="127" w:name="_Toc387430332"/>
+      <w:bookmarkStart w:id="128" w:name="_Toc387430405"/>
+      <w:bookmarkStart w:id="129" w:name="_Toc387431151"/>
+      <w:bookmarkStart w:id="130" w:name="_Toc387435502"/>
+      <w:bookmarkStart w:id="131" w:name="_Toc387435572"/>
+      <w:bookmarkStart w:id="132" w:name="_Toc387435626"/>
+      <w:bookmarkStart w:id="133" w:name="_Toc387435714"/>
+      <w:bookmarkStart w:id="134" w:name="_Toc387741753"/>
+      <w:bookmarkStart w:id="135" w:name="_Toc387741807"/>
+      <w:bookmarkStart w:id="136" w:name="_Toc387743159"/>
+      <w:bookmarkStart w:id="137" w:name="_Toc387833232"/>
+      <w:bookmarkStart w:id="138" w:name="_Toc387925021"/>
+      <w:bookmarkStart w:id="139" w:name="_Toc387925077"/>
+      <w:bookmarkStart w:id="140" w:name="_Toc387926000"/>
+      <w:bookmarkStart w:id="141" w:name="_Toc388208921"/>
+      <w:bookmarkStart w:id="142" w:name="_Toc388209023"/>
+      <w:bookmarkStart w:id="143" w:name="_Toc390164385"/>
+      <w:bookmarkStart w:id="144" w:name="_Toc390164557"/>
+      <w:bookmarkEnd w:id="115"/>
       <w:bookmarkEnd w:id="116"/>
       <w:bookmarkEnd w:id="117"/>
       <w:bookmarkEnd w:id="118"/>
@@ -11029,7 +10974,6 @@
       <w:bookmarkEnd w:id="142"/>
       <w:bookmarkEnd w:id="143"/>
       <w:bookmarkEnd w:id="144"/>
-      <w:bookmarkEnd w:id="145"/>
     </w:p>
     <w:p>
       <w:pPr>
@@ -11039,15 +10983,15 @@
           <w:numId w:val="13"/>
         </w:numPr>
       </w:pPr>
-      <w:bookmarkStart w:id="146" w:name="_Toc387419026"/>
-      <w:bookmarkStart w:id="147" w:name="_Toc387419155"/>
-      <w:bookmarkStart w:id="148" w:name="_Toc390164558"/>
+      <w:bookmarkStart w:id="145" w:name="_Toc387419026"/>
+      <w:bookmarkStart w:id="146" w:name="_Toc387419155"/>
+      <w:bookmarkStart w:id="147" w:name="_Toc390164558"/>
       <w:r>
         <w:t>Submit Application</w:t>
       </w:r>
+      <w:bookmarkEnd w:id="145"/>
       <w:bookmarkEnd w:id="146"/>
       <w:bookmarkEnd w:id="147"/>
-      <w:bookmarkEnd w:id="148"/>
     </w:p>
     <w:p>
       <w:pPr>
@@ -11193,8 +11137,8 @@
         <w:pStyle w:val="Caption"/>
         <w:jc w:val="center"/>
       </w:pPr>
-      <w:bookmarkStart w:id="149" w:name="_Toc387419082"/>
-      <w:bookmarkStart w:id="150" w:name="_Toc390164508"/>
+      <w:bookmarkStart w:id="148" w:name="_Toc387419082"/>
+      <w:bookmarkStart w:id="149" w:name="_Toc390164508"/>
       <w:r>
         <w:t xml:space="preserve">Figure </w:t>
       </w:r>
@@ -11225,8 +11169,8 @@
       <w:r>
         <w:t>Workflow of Submit Application</w:t>
       </w:r>
+      <w:bookmarkEnd w:id="148"/>
       <w:bookmarkEnd w:id="149"/>
-      <w:bookmarkEnd w:id="150"/>
     </w:p>
     <w:p>
       <w:pPr>
@@ -11236,12 +11180,12 @@
           <w:numId w:val="13"/>
         </w:numPr>
       </w:pPr>
-      <w:bookmarkStart w:id="151" w:name="_Toc390164559"/>
+      <w:bookmarkStart w:id="150" w:name="_Toc390164559"/>
       <w:r>
         <w:lastRenderedPageBreak/>
         <w:t>Lodge Application</w:t>
       </w:r>
-      <w:bookmarkEnd w:id="151"/>
+      <w:bookmarkEnd w:id="150"/>
     </w:p>
     <w:p>
       <w:pPr>
@@ -11384,7 +11328,7 @@
         <w:pStyle w:val="Caption"/>
         <w:jc w:val="center"/>
       </w:pPr>
-      <w:bookmarkStart w:id="152" w:name="_Toc390164509"/>
+      <w:bookmarkStart w:id="151" w:name="_Toc390164509"/>
       <w:r>
         <w:t xml:space="preserve">Figure </w:t>
       </w:r>
@@ -11412,7 +11356,7 @@
       <w:r>
         <w:t>: Workflow of Lodge Application</w:t>
       </w:r>
-      <w:bookmarkEnd w:id="152"/>
+      <w:bookmarkEnd w:id="151"/>
     </w:p>
     <w:p>
       <w:pPr>
@@ -11422,12 +11366,12 @@
           <w:numId w:val="13"/>
         </w:numPr>
       </w:pPr>
-      <w:bookmarkStart w:id="153" w:name="_Toc390164560"/>
+      <w:bookmarkStart w:id="152" w:name="_Toc390164560"/>
       <w:r>
         <w:lastRenderedPageBreak/>
         <w:t>Initial Survey</w:t>
       </w:r>
-      <w:bookmarkEnd w:id="153"/>
+      <w:bookmarkEnd w:id="152"/>
     </w:p>
     <w:p>
       <w:pPr>
@@ -11618,7 +11562,7 @@
         <w:pStyle w:val="Caption"/>
         <w:jc w:val="center"/>
       </w:pPr>
-      <w:bookmarkStart w:id="154" w:name="_Toc390164510"/>
+      <w:bookmarkStart w:id="153" w:name="_Toc390164510"/>
       <w:r>
         <w:t xml:space="preserve">Figure </w:t>
       </w:r>
@@ -11646,7 +11590,7 @@
       <w:r>
         <w:t>: Workflow of Initial Survey</w:t>
       </w:r>
-      <w:bookmarkEnd w:id="154"/>
+      <w:bookmarkEnd w:id="153"/>
       <w:r>
         <w:br w:type="page"/>
       </w:r>
@@ -11659,12 +11603,12 @@
           <w:numId w:val="13"/>
         </w:numPr>
       </w:pPr>
-      <w:bookmarkStart w:id="155" w:name="_Toc390164561"/>
+      <w:bookmarkStart w:id="154" w:name="_Toc390164561"/>
       <w:r>
         <w:lastRenderedPageBreak/>
         <w:t>Geo Survey</w:t>
       </w:r>
-      <w:bookmarkEnd w:id="155"/>
+      <w:bookmarkEnd w:id="154"/>
     </w:p>
     <w:p>
       <w:pPr>
@@ -11759,6 +11703,25 @@
     </w:p>
     <w:p>
       <w:pPr>
+        <w:spacing w:after="0"/>
+        <w:jc w:val="both"/>
+        <w:rPr>
+          <w:rFonts w:ascii="Cambria" w:hAnsi="Cambria" w:cs="Times New Roman"/>
+          <w:color w:val="auto"/>
+          <w:sz w:val="24"/>
+        </w:rPr>
+      </w:pPr>
+      <w:r>
+        <w:rPr>
+          <w:rFonts w:ascii="Cambria" w:hAnsi="Cambria" w:cs="Times New Roman"/>
+          <w:color w:val="auto"/>
+          <w:sz w:val="24"/>
+        </w:rPr>
+        <w:t>If there is a group of minerals instead of single mineral then if the area where there are other minerals can be isolated easily from the area of the desired/applied mineral then that area is deleted from the map .If minerals are congested together so that area cannot be deleted then applicant is informed that he should apply for the other minerals too. If applicant failed to apply then his/her license will be cancelled.</w:t>
+      </w:r>
+    </w:p>
+    <w:p>
+      <w:pPr>
         <w:keepNext/>
         <w:jc w:val="center"/>
       </w:pPr>
@@ -11769,8 +11732,8 @@
         </w:rPr>
         <w:drawing>
           <wp:inline distT="0" distB="0" distL="0" distR="0" wp14:anchorId="613090DD" wp14:editId="1F326127">
-            <wp:extent cx="6158230" cy="7781925"/>
-            <wp:effectExtent l="0" t="0" r="0" b="9525"/>
+            <wp:extent cx="4629150" cy="5849684"/>
+            <wp:effectExtent l="0" t="0" r="0" b="0"/>
             <wp:docPr id="7" name="Picture 7"/>
             <wp:cNvGraphicFramePr>
               <a:graphicFrameLocks xmlns:a="http://schemas.openxmlformats.org/drawingml/2006/main" noChangeAspect="1"/>
@@ -11797,7 +11760,7 @@
                   <pic:spPr>
                     <a:xfrm>
                       <a:off x="0" y="0"/>
-                      <a:ext cx="6176107" cy="7804515"/>
+                      <a:ext cx="4646523" cy="5871637"/>
                     </a:xfrm>
                     <a:prstGeom prst="rect">
                       <a:avLst/>
@@ -11809,6 +11772,8 @@
           </wp:inline>
         </w:drawing>
       </w:r>
+      <w:bookmarkStart w:id="155" w:name="_GoBack"/>
+      <w:bookmarkEnd w:id="155"/>
     </w:p>
     <w:p>
       <w:pPr>
@@ -11845,6 +11810,7 @@
       </w:r>
       <w:bookmarkEnd w:id="156"/>
     </w:p>
+    <w:p/>
     <w:p>
       <w:pPr>
         <w:pStyle w:val="Heading2"/>
@@ -22011,7 +21977,25 @@
           <w:color w:val="auto"/>
           <w:sz w:val="24"/>
         </w:rPr>
-        <w:t>Server side programming will be in Python and PHP. Client side will be written in JavaScript. System will run on Linux, Windows higher than 95 and Mac. The configuration files will be written in XML. Software used for database will be Postgres.</w:t>
+        <w:t xml:space="preserve">Server side programming will be in Python and PHP. Client side will be written in JavaScript. System will run on Linux, Windows higher than 95 and Mac. The configuration files will be written in XML. Software used for database will be </w:t>
+      </w:r>
+      <w:proofErr w:type="spellStart"/>
+      <w:r>
+        <w:rPr>
+          <w:rFonts w:ascii="Cambria" w:hAnsi="Cambria" w:cs="Times New Roman"/>
+          <w:color w:val="auto"/>
+          <w:sz w:val="24"/>
+        </w:rPr>
+        <w:t>Postgres</w:t>
+      </w:r>
+      <w:proofErr w:type="spellEnd"/>
+      <w:r>
+        <w:rPr>
+          <w:rFonts w:ascii="Cambria" w:hAnsi="Cambria" w:cs="Times New Roman"/>
+          <w:color w:val="auto"/>
+          <w:sz w:val="24"/>
+        </w:rPr>
+        <w:t>.</w:t>
       </w:r>
     </w:p>
     <w:p>
@@ -24480,7 +24464,6 @@
         <w:dataBinding w:prefixMappings="xmlns:ns0='http://schemas.openxmlformats.org/officeDocument/2006/extended-properties' " w:xpath="/ns0:Properties[1]/ns0:Company[1]" w:storeItemID="{6668398D-A668-4E3E-A5EB-62B293D839F1}"/>
         <w:text/>
       </w:sdtPr>
-      <w:sdtEndPr/>
       <w:sdtContent>
         <w:r>
           <w:rPr>
@@ -24501,7 +24484,6 @@
         <w:dataBinding w:prefixMappings="xmlns:ns0='http://purl.org/dc/elements/1.1/' xmlns:ns1='http://schemas.openxmlformats.org/package/2006/metadata/core-properties' " w:xpath="/ns1:coreProperties[1]/ns0:title[1]" w:storeItemID="{6C3C8BC8-F283-45AE-878A-BAB7291924A1}"/>
         <w:text/>
       </w:sdtPr>
-      <w:sdtEndPr/>
       <w:sdtContent>
         <w:r>
           <w:rPr>
@@ -24527,7 +24509,7 @@
       <w:rPr>
         <w:noProof/>
       </w:rPr>
-      <w:t>16</w:t>
+      <w:t>19</w:t>
     </w:r>
     <w:r>
       <w:fldChar w:fldCharType="end"/>
@@ -24546,7 +24528,6 @@
         <w:dataBinding w:prefixMappings="xmlns:ns0='http://schemas.microsoft.com/office/2006/coverPageProps' " w:xpath="/ns0:CoverPageProperties[1]/ns0:CompanyAddress[1]" w:storeItemID="{55AF091B-3C7A-41E3-B477-F2FDAA23CFDA}"/>
         <w:text/>
       </w:sdtPr>
-      <w:sdtEndPr/>
       <w:sdtContent>
         <w:r>
           <w:rPr>
@@ -24578,7 +24559,6 @@
         <w:dataBinding w:prefixMappings="xmlns:ns0='http://schemas.openxmlformats.org/officeDocument/2006/extended-properties' " w:xpath="/ns0:Properties[1]/ns0:Company[1]" w:storeItemID="{6668398D-A668-4E3E-A5EB-62B293D839F1}"/>
         <w:text/>
       </w:sdtPr>
-      <w:sdtEndPr/>
       <w:sdtContent>
         <w:r>
           <w:rPr>
@@ -24599,7 +24579,6 @@
         <w:dataBinding w:prefixMappings="xmlns:ns0='http://purl.org/dc/elements/1.1/' xmlns:ns1='http://schemas.openxmlformats.org/package/2006/metadata/core-properties' " w:xpath="/ns1:coreProperties[1]/ns0:title[1]" w:storeItemID="{6C3C8BC8-F283-45AE-878A-BAB7291924A1}"/>
         <w:text/>
       </w:sdtPr>
-      <w:sdtEndPr/>
       <w:sdtContent>
         <w:r>
           <w:rPr>
@@ -24623,7 +24602,6 @@
         <w:dataBinding w:prefixMappings="xmlns:ns0='http://schemas.microsoft.com/office/2006/coverPageProps' " w:xpath="/ns0:CoverPageProperties[1]/ns0:CompanyAddress[1]" w:storeItemID="{55AF091B-3C7A-41E3-B477-F2FDAA23CFDA}"/>
         <w:text/>
       </w:sdtPr>
-      <w:sdtEndPr/>
       <w:sdtContent>
         <w:r>
           <w:rPr>
@@ -29895,7 +29873,7 @@
     <w:charset w:val="00"/>
     <w:family w:val="roman"/>
     <w:pitch w:val="variable"/>
-    <w:sig w:usb0="E0002EFF" w:usb1="C0007843" w:usb2="00000009" w:usb3="00000000" w:csb0="000001FF" w:csb1="00000000"/>
+    <w:sig w:usb0="E0002AFF" w:usb1="C0007841" w:usb2="00000009" w:usb3="00000000" w:csb0="000001FF" w:csb1="00000000"/>
   </w:font>
   <w:font w:name="Courier New">
     <w:panose1 w:val="02070309020205020404"/>
@@ -29931,7 +29909,7 @@
     <w:charset w:val="80"/>
     <w:family w:val="modern"/>
     <w:pitch w:val="fixed"/>
-    <w:sig w:usb0="E00002FF" w:usb1="6AC7FDFB" w:usb2="08000012" w:usb3="00000000" w:csb0="0002009F" w:csb1="00000000"/>
+    <w:sig w:usb0="E00002FF" w:usb1="6AC7FDFB" w:usb2="00000012" w:usb3="00000000" w:csb0="0002009F" w:csb1="00000000"/>
   </w:font>
   <w:font w:name="Century Gothic">
     <w:panose1 w:val="020B0502020202020204"/>
@@ -29946,14 +29924,14 @@
     <w:charset w:val="80"/>
     <w:family w:val="modern"/>
     <w:pitch w:val="fixed"/>
-    <w:sig w:usb0="E00002FF" w:usb1="6AC7FDFB" w:usb2="08000012" w:usb3="00000000" w:csb0="0002009F" w:csb1="00000000"/>
+    <w:sig w:usb0="E00002FF" w:usb1="6AC7FDFB" w:usb2="00000012" w:usb3="00000000" w:csb0="0002009F" w:csb1="00000000"/>
   </w:font>
   <w:font w:name="Segoe UI">
     <w:panose1 w:val="020B0502040204020203"/>
     <w:charset w:val="00"/>
     <w:family w:val="swiss"/>
     <w:pitch w:val="variable"/>
-    <w:sig w:usb0="E4002EFF" w:usb1="C000E47F" w:usb2="00000009" w:usb3="00000000" w:csb0="000001FF" w:csb1="00000000"/>
+    <w:sig w:usb0="E10022FF" w:usb1="C000E47F" w:usb2="00000029" w:usb3="00000000" w:csb0="000001DF" w:csb1="00000000"/>
   </w:font>
   <w:font w:name="Cambria">
     <w:panose1 w:val="02040503050406030204"/>
@@ -29996,6 +29974,7 @@
     <w:rsidRoot w:val="00AB510E"/>
     <w:rsid w:val="00242301"/>
     <w:rsid w:val="003D2A8B"/>
+    <w:rsid w:val="003F44E9"/>
     <w:rsid w:val="00460C6F"/>
     <w:rsid w:val="00520698"/>
     <w:rsid w:val="005F6AAE"/>
@@ -30799,7 +30778,7 @@
 </file>
 
 <file path=customXml/itemProps3.xml><?xml version="1.0" encoding="utf-8"?>
-<ds:datastoreItem xmlns:ds="http://schemas.openxmlformats.org/officeDocument/2006/customXml" ds:itemID="{435F2EB9-9BEC-4A13-8756-D4ED60D4A0DC}">
+<ds:datastoreItem xmlns:ds="http://schemas.openxmlformats.org/officeDocument/2006/customXml" ds:itemID="{068577FE-6B27-45F2-AE63-E24777655026}">
   <ds:schemaRefs>
     <ds:schemaRef ds:uri="http://schemas.openxmlformats.org/officeDocument/2006/bibliography"/>
   </ds:schemaRefs>

</xml_diff>